<commit_message>
Cartas de compromiso y declaracion
</commit_message>
<xml_diff>
--- a/Formulario Horas Sociales ---lineamientos Tmngr.docx
+++ b/Formulario Horas Sociales ---lineamientos Tmngr.docx
@@ -21,43 +21,28 @@
             <w:rPr>
               <w:rFonts w:ascii="Arial" w:hAnsi="Arial" w:cs="Arial"/>
               <w:b/>
-              <w:bCs/>
+              <w:sz w:val="24"/>
+              <w:szCs w:val="24"/>
             </w:rPr>
           </w:pPr>
           <w:r>
             <w:rPr>
               <w:noProof/>
-              <w:lang w:val="es-419" w:eastAsia="es-419"/>
+              <w:sz w:val="20"/>
             </w:rPr>
             <w:drawing>
-              <wp:anchor distT="0" distB="0" distL="114300" distR="114300" simplePos="0" relativeHeight="251749376" behindDoc="0" locked="0" layoutInCell="1" allowOverlap="1" wp14:anchorId="22B116C4" wp14:editId="7EC3298D">
+              <wp:anchor distT="0" distB="0" distL="114300" distR="114300" simplePos="0" relativeHeight="251748352" behindDoc="0" locked="0" layoutInCell="1" allowOverlap="1" wp14:anchorId="4DA72713" wp14:editId="38F1406D">
                 <wp:simplePos x="0" y="0"/>
-                <wp:positionH relativeFrom="column">
-                  <wp:posOffset>1905</wp:posOffset>
+                <wp:positionH relativeFrom="margin">
+                  <wp:align>center</wp:align>
                 </wp:positionH>
                 <wp:positionV relativeFrom="paragraph">
                   <wp:posOffset>0</wp:posOffset>
                 </wp:positionV>
-                <wp:extent cx="670560" cy="840702"/>
-                <wp:effectExtent l="0" t="0" r="0" b="0"/>
-                <wp:wrapThrough wrapText="bothSides">
-                  <wp:wrapPolygon edited="0">
-                    <wp:start x="7364" y="0"/>
-                    <wp:lineTo x="4295" y="1959"/>
-                    <wp:lineTo x="614" y="5878"/>
-                    <wp:lineTo x="0" y="12735"/>
-                    <wp:lineTo x="0" y="20082"/>
-                    <wp:lineTo x="614" y="21061"/>
-                    <wp:lineTo x="20250" y="21061"/>
-                    <wp:lineTo x="20864" y="20082"/>
-                    <wp:lineTo x="20864" y="12735"/>
-                    <wp:lineTo x="20250" y="6857"/>
-                    <wp:lineTo x="15955" y="1469"/>
-                    <wp:lineTo x="13500" y="0"/>
-                    <wp:lineTo x="7364" y="0"/>
-                  </wp:wrapPolygon>
-                </wp:wrapThrough>
-                <wp:docPr id="1" name="Imagen 1" descr="Indicadores"/>
+                <wp:extent cx="6178550" cy="8715375"/>
+                <wp:effectExtent l="0" t="0" r="0" b="9525"/>
+                <wp:wrapTopAndBottom/>
+                <wp:docPr id="1" name="image1.jpeg"/>
                 <wp:cNvGraphicFramePr>
                   <a:graphicFrameLocks xmlns:a="http://schemas.openxmlformats.org/drawingml/2006/main" noChangeAspect="1"/>
                 </wp:cNvGraphicFramePr>
@@ -65,10 +50,8 @@
                   <a:graphicData uri="http://schemas.openxmlformats.org/drawingml/2006/picture">
                     <pic:pic xmlns:pic="http://schemas.openxmlformats.org/drawingml/2006/picture">
                       <pic:nvPicPr>
-                        <pic:cNvPr id="0" name="Picture 1" descr="Indicadores"/>
-                        <pic:cNvPicPr>
-                          <a:picLocks noChangeAspect="1" noChangeArrowheads="1"/>
-                        </pic:cNvPicPr>
+                        <pic:cNvPr id="2" name="image1.jpeg"/>
+                        <pic:cNvPicPr/>
                       </pic:nvPicPr>
                       <pic:blipFill>
                         <a:blip r:embed="rId8" cstate="print">
@@ -78,413 +61,30 @@
                             </a:ext>
                           </a:extLst>
                         </a:blip>
-                        <a:srcRect/>
                         <a:stretch>
                           <a:fillRect/>
                         </a:stretch>
                       </pic:blipFill>
-                      <pic:spPr bwMode="auto">
+                      <pic:spPr>
                         <a:xfrm>
                           <a:off x="0" y="0"/>
-                          <a:ext cx="670560" cy="840702"/>
+                          <a:ext cx="6178550" cy="8715375"/>
                         </a:xfrm>
                         <a:prstGeom prst="rect">
                           <a:avLst/>
                         </a:prstGeom>
-                        <a:noFill/>
-                        <a:ln>
-                          <a:noFill/>
-                        </a:ln>
                       </pic:spPr>
                     </pic:pic>
                   </a:graphicData>
                 </a:graphic>
+                <wp14:sizeRelH relativeFrom="margin">
+                  <wp14:pctWidth>0</wp14:pctWidth>
+                </wp14:sizeRelH>
+                <wp14:sizeRelV relativeFrom="margin">
+                  <wp14:pctHeight>0</wp14:pctHeight>
+                </wp14:sizeRelV>
               </wp:anchor>
             </w:drawing>
-          </w:r>
-        </w:p>
-        <w:p>
-          <w:pPr>
-            <w:jc w:val="center"/>
-            <w:rPr>
-              <w:rFonts w:ascii="Arial" w:hAnsi="Arial" w:cs="Arial"/>
-              <w:b/>
-              <w:bCs/>
-            </w:rPr>
-          </w:pPr>
-          <w:r>
-            <w:rPr>
-              <w:rFonts w:ascii="Arial" w:hAnsi="Arial" w:cs="Arial"/>
-              <w:b/>
-              <w:bCs/>
-            </w:rPr>
-            <w:t>UNIVERSIDAD DE EL SALVADOR</w:t>
-          </w:r>
-        </w:p>
-        <w:p>
-          <w:pPr>
-            <w:jc w:val="center"/>
-            <w:rPr>
-              <w:rFonts w:ascii="Arial" w:hAnsi="Arial" w:cs="Arial"/>
-              <w:b/>
-              <w:bCs/>
-            </w:rPr>
-          </w:pPr>
-          <w:r>
-            <w:rPr>
-              <w:rFonts w:ascii="Arial" w:hAnsi="Arial" w:cs="Arial"/>
-              <w:b/>
-              <w:bCs/>
-            </w:rPr>
-            <w:t>FACULTAD MULTIDISCIPLINARIA ORIENTAL</w:t>
-          </w:r>
-        </w:p>
-        <w:p>
-          <w:pPr>
-            <w:jc w:val="center"/>
-            <w:rPr>
-              <w:rFonts w:ascii="Arial" w:hAnsi="Arial" w:cs="Arial"/>
-              <w:sz w:val="24"/>
-              <w:szCs w:val="24"/>
-            </w:rPr>
-          </w:pPr>
-          <w:r>
-            <w:rPr>
-              <w:rFonts w:ascii="Arial" w:hAnsi="Arial" w:cs="Arial"/>
-              <w:b/>
-              <w:bCs/>
-            </w:rPr>
-            <w:t>JEFATURA UNIDAD BIBLIOTECARIA FMO-UES</w:t>
-          </w:r>
-        </w:p>
-        <w:p>
-          <w:pPr>
-            <w:jc w:val="right"/>
-            <w:rPr>
-              <w:rFonts w:ascii="Arial" w:hAnsi="Arial" w:cs="Arial"/>
-              <w:sz w:val="24"/>
-              <w:szCs w:val="24"/>
-            </w:rPr>
-          </w:pPr>
-          <w:r>
-            <w:rPr>
-              <w:rFonts w:ascii="Arial" w:hAnsi="Arial" w:cs="Arial"/>
-              <w:sz w:val="24"/>
-              <w:szCs w:val="24"/>
-            </w:rPr>
-            <w:t xml:space="preserve">San Miguel, </w:t>
-          </w:r>
-          <w:r>
-            <w:rPr>
-              <w:rFonts w:ascii="Arial" w:hAnsi="Arial" w:cs="Arial"/>
-              <w:sz w:val="24"/>
-              <w:szCs w:val="24"/>
-            </w:rPr>
-            <w:t>3</w:t>
-          </w:r>
-          <w:r>
-            <w:rPr>
-              <w:rFonts w:ascii="Arial" w:hAnsi="Arial" w:cs="Arial"/>
-              <w:sz w:val="24"/>
-              <w:szCs w:val="24"/>
-            </w:rPr>
-            <w:t xml:space="preserve"> de </w:t>
-          </w:r>
-          <w:r>
-            <w:rPr>
-              <w:rFonts w:ascii="Arial" w:hAnsi="Arial" w:cs="Arial"/>
-              <w:sz w:val="24"/>
-              <w:szCs w:val="24"/>
-            </w:rPr>
-            <w:t>febrero</w:t>
-          </w:r>
-          <w:r>
-            <w:rPr>
-              <w:rFonts w:ascii="Arial" w:hAnsi="Arial" w:cs="Arial"/>
-              <w:sz w:val="24"/>
-              <w:szCs w:val="24"/>
-            </w:rPr>
-            <w:t xml:space="preserve"> de 2023</w:t>
-          </w:r>
-        </w:p>
-        <w:p>
-          <w:pPr>
-            <w:jc w:val="both"/>
-            <w:rPr>
-              <w:rFonts w:ascii="Arial" w:hAnsi="Arial" w:cs="Arial"/>
-              <w:sz w:val="24"/>
-              <w:szCs w:val="24"/>
-            </w:rPr>
-          </w:pPr>
-        </w:p>
-        <w:p>
-          <w:pPr>
-            <w:jc w:val="both"/>
-            <w:rPr>
-              <w:rFonts w:ascii="Arial" w:hAnsi="Arial" w:cs="Arial"/>
-              <w:sz w:val="24"/>
-              <w:szCs w:val="24"/>
-            </w:rPr>
-          </w:pPr>
-          <w:r>
-            <w:rPr>
-              <w:rFonts w:ascii="Arial" w:hAnsi="Arial" w:cs="Arial"/>
-              <w:sz w:val="24"/>
-              <w:szCs w:val="24"/>
-            </w:rPr>
-            <w:t>Lic</w:t>
-          </w:r>
-          <w:r>
-            <w:rPr>
-              <w:rFonts w:ascii="Arial" w:hAnsi="Arial" w:cs="Arial"/>
-              <w:sz w:val="24"/>
-              <w:szCs w:val="24"/>
-            </w:rPr>
-            <w:t>da. Eleyda Victoria Parada Treminio.</w:t>
-          </w:r>
-        </w:p>
-        <w:p>
-          <w:pPr>
-            <w:jc w:val="both"/>
-            <w:rPr>
-              <w:rFonts w:ascii="Arial" w:hAnsi="Arial" w:cs="Arial"/>
-              <w:sz w:val="24"/>
-              <w:szCs w:val="24"/>
-            </w:rPr>
-          </w:pPr>
-          <w:r>
-            <w:rPr>
-              <w:rFonts w:ascii="Arial" w:hAnsi="Arial" w:cs="Arial"/>
-              <w:sz w:val="24"/>
-              <w:szCs w:val="24"/>
-            </w:rPr>
-            <w:t>Jefe de Unidad de Proyección Social</w:t>
-          </w:r>
-        </w:p>
-        <w:p>
-          <w:pPr>
-            <w:jc w:val="both"/>
-            <w:rPr>
-              <w:rFonts w:ascii="Arial" w:hAnsi="Arial" w:cs="Arial"/>
-              <w:sz w:val="24"/>
-              <w:szCs w:val="24"/>
-            </w:rPr>
-          </w:pPr>
-          <w:r>
-            <w:rPr>
-              <w:rFonts w:ascii="Arial" w:hAnsi="Arial" w:cs="Arial"/>
-              <w:sz w:val="24"/>
-              <w:szCs w:val="24"/>
-            </w:rPr>
-            <w:t>Facultad Multidisciplinaria Oriental</w:t>
-          </w:r>
-        </w:p>
-        <w:p>
-          <w:pPr>
-            <w:jc w:val="both"/>
-            <w:rPr>
-              <w:rFonts w:ascii="Arial" w:hAnsi="Arial" w:cs="Arial"/>
-              <w:sz w:val="24"/>
-              <w:szCs w:val="24"/>
-            </w:rPr>
-          </w:pPr>
-          <w:r>
-            <w:rPr>
-              <w:rFonts w:ascii="Arial" w:hAnsi="Arial" w:cs="Arial"/>
-              <w:sz w:val="24"/>
-              <w:szCs w:val="24"/>
-            </w:rPr>
-            <w:t>Universidad de El Salvador</w:t>
-          </w:r>
-        </w:p>
-        <w:p>
-          <w:pPr>
-            <w:jc w:val="both"/>
-            <w:rPr>
-              <w:rFonts w:ascii="Arial" w:hAnsi="Arial" w:cs="Arial"/>
-              <w:sz w:val="24"/>
-              <w:szCs w:val="24"/>
-            </w:rPr>
-          </w:pPr>
-        </w:p>
-        <w:p>
-          <w:pPr>
-            <w:jc w:val="both"/>
-            <w:rPr>
-              <w:rFonts w:ascii="Arial" w:hAnsi="Arial" w:cs="Arial"/>
-              <w:sz w:val="24"/>
-              <w:szCs w:val="24"/>
-            </w:rPr>
-          </w:pPr>
-          <w:r>
-            <w:rPr>
-              <w:rFonts w:ascii="Arial" w:hAnsi="Arial" w:cs="Arial"/>
-              <w:sz w:val="24"/>
-              <w:szCs w:val="24"/>
-            </w:rPr>
-            <w:t>Reciba un cordial saludo y los mejores éxitos en sus funciones diarias.</w:t>
-          </w:r>
-        </w:p>
-        <w:p>
-          <w:pPr>
-            <w:jc w:val="both"/>
-            <w:rPr>
-              <w:rFonts w:ascii="Arial" w:hAnsi="Arial" w:cs="Arial"/>
-              <w:sz w:val="24"/>
-              <w:szCs w:val="24"/>
-            </w:rPr>
-          </w:pPr>
-        </w:p>
-        <w:p>
-          <w:pPr>
-            <w:spacing w:line="276" w:lineRule="auto"/>
-            <w:jc w:val="both"/>
-            <w:rPr>
-              <w:rFonts w:ascii="Arial" w:hAnsi="Arial" w:cs="Arial"/>
-              <w:sz w:val="24"/>
-              <w:szCs w:val="24"/>
-            </w:rPr>
-          </w:pPr>
-          <w:r>
-            <w:rPr>
-              <w:rFonts w:ascii="Arial" w:hAnsi="Arial" w:cs="Arial"/>
-              <w:sz w:val="24"/>
-              <w:szCs w:val="24"/>
-            </w:rPr>
-            <w:t xml:space="preserve">Por este medio solicito dos </w:t>
-          </w:r>
-          <w:r>
-            <w:rPr>
-              <w:rFonts w:ascii="Arial" w:hAnsi="Arial" w:cs="Arial"/>
-              <w:sz w:val="24"/>
-              <w:szCs w:val="24"/>
-            </w:rPr>
-            <w:t>estudiante</w:t>
-          </w:r>
-          <w:r>
-            <w:rPr>
-              <w:rFonts w:ascii="Arial" w:hAnsi="Arial" w:cs="Arial"/>
-              <w:sz w:val="24"/>
-              <w:szCs w:val="24"/>
-            </w:rPr>
-            <w:t>s</w:t>
-          </w:r>
-          <w:r>
-            <w:rPr>
-              <w:rFonts w:ascii="Arial" w:hAnsi="Arial" w:cs="Arial"/>
-              <w:sz w:val="24"/>
-              <w:szCs w:val="24"/>
-            </w:rPr>
-            <w:t xml:space="preserve"> apto</w:t>
-          </w:r>
-          <w:r>
-            <w:rPr>
-              <w:rFonts w:ascii="Arial" w:hAnsi="Arial" w:cs="Arial"/>
-              <w:sz w:val="24"/>
-              <w:szCs w:val="24"/>
-            </w:rPr>
-            <w:t>s</w:t>
-          </w:r>
-          <w:r>
-            <w:rPr>
-              <w:rFonts w:ascii="Arial" w:hAnsi="Arial" w:cs="Arial"/>
-              <w:sz w:val="24"/>
-              <w:szCs w:val="24"/>
-            </w:rPr>
-            <w:t xml:space="preserve"> para realizar S</w:t>
-          </w:r>
-          <w:r>
-            <w:rPr>
-              <w:rFonts w:ascii="Arial" w:hAnsi="Arial" w:cs="Arial"/>
-              <w:sz w:val="24"/>
-              <w:szCs w:val="24"/>
-            </w:rPr>
-            <w:t>ervicio Social de la Carrera de Ingeniería de Sistemas Informáticos</w:t>
-          </w:r>
-          <w:r>
-            <w:rPr>
-              <w:rFonts w:ascii="Arial" w:hAnsi="Arial" w:cs="Arial"/>
-              <w:sz w:val="24"/>
-              <w:szCs w:val="24"/>
-            </w:rPr>
-            <w:t xml:space="preserve">, para </w:t>
-          </w:r>
-          <w:r>
-            <w:rPr>
-              <w:rFonts w:ascii="Arial" w:hAnsi="Arial" w:cs="Arial"/>
-              <w:sz w:val="24"/>
-              <w:szCs w:val="24"/>
-            </w:rPr>
-            <w:t>ejecutar</w:t>
-          </w:r>
-          <w:r>
-            <w:rPr>
-              <w:rFonts w:ascii="Arial" w:hAnsi="Arial" w:cs="Arial"/>
-              <w:sz w:val="24"/>
-              <w:szCs w:val="24"/>
-            </w:rPr>
-            <w:t xml:space="preserve"> el Proyecto</w:t>
-          </w:r>
-          <w:r>
-            <w:rPr>
-              <w:rFonts w:ascii="Arial" w:hAnsi="Arial" w:cs="Arial"/>
-              <w:sz w:val="24"/>
-              <w:szCs w:val="24"/>
-            </w:rPr>
-            <w:t>:</w:t>
-          </w:r>
-          <w:r>
-            <w:rPr>
-              <w:rFonts w:ascii="Arial" w:hAnsi="Arial" w:cs="Arial"/>
-              <w:sz w:val="24"/>
-              <w:szCs w:val="24"/>
-            </w:rPr>
-            <w:t xml:space="preserve"> “</w:t>
-          </w:r>
-          <w:r>
-            <w:rPr>
-              <w:rFonts w:ascii="Arial" w:hAnsi="Arial" w:cs="Arial"/>
-              <w:b/>
-              <w:sz w:val="24"/>
-              <w:szCs w:val="24"/>
-            </w:rPr>
-            <w:t>Apoyo en el control y mantenimiento del equipo in</w:t>
-          </w:r>
-          <w:r>
-            <w:rPr>
-              <w:rFonts w:ascii="Arial" w:hAnsi="Arial" w:cs="Arial"/>
-              <w:b/>
-              <w:sz w:val="24"/>
-              <w:szCs w:val="24"/>
-            </w:rPr>
-            <w:t>formático del centro de cómputo de biblioteca</w:t>
-          </w:r>
-          <w:r>
-            <w:rPr>
-              <w:rFonts w:ascii="Arial" w:hAnsi="Arial" w:cs="Arial"/>
-              <w:b/>
-              <w:sz w:val="24"/>
-              <w:szCs w:val="24"/>
-            </w:rPr>
-            <w:t xml:space="preserve"> de la FMO</w:t>
-          </w:r>
-          <w:r>
-            <w:rPr>
-              <w:rFonts w:ascii="Arial" w:hAnsi="Arial" w:cs="Arial"/>
-              <w:b/>
-              <w:sz w:val="24"/>
-              <w:szCs w:val="24"/>
-            </w:rPr>
-            <w:t>.</w:t>
-          </w:r>
-          <w:r>
-            <w:rPr>
-              <w:rFonts w:ascii="Arial" w:hAnsi="Arial" w:cs="Arial"/>
-              <w:b/>
-              <w:sz w:val="24"/>
-              <w:szCs w:val="24"/>
-            </w:rPr>
-            <w:t>”</w:t>
           </w:r>
           <w:r>
             <w:rPr>
@@ -494,405 +94,6 @@
               <w:szCs w:val="24"/>
             </w:rPr>
             <w:t xml:space="preserve"> </w:t>
-          </w:r>
-          <w:r>
-            <w:rPr>
-              <w:rFonts w:ascii="Arial" w:hAnsi="Arial" w:cs="Arial"/>
-              <w:sz w:val="24"/>
-              <w:szCs w:val="24"/>
-            </w:rPr>
-            <w:t>a desarrollarse en</w:t>
-          </w:r>
-          <w:r>
-            <w:rPr>
-              <w:rFonts w:ascii="Arial" w:hAnsi="Arial" w:cs="Arial"/>
-              <w:sz w:val="24"/>
-              <w:szCs w:val="24"/>
-            </w:rPr>
-            <w:t xml:space="preserve"> la Facultad Multidisciplinaria Oriental</w:t>
-          </w:r>
-          <w:r>
-            <w:rPr>
-              <w:rFonts w:ascii="Arial" w:hAnsi="Arial" w:cs="Arial"/>
-              <w:sz w:val="24"/>
-              <w:szCs w:val="24"/>
-            </w:rPr>
-            <w:t>.</w:t>
-          </w:r>
-        </w:p>
-        <w:p>
-          <w:pPr>
-            <w:spacing w:line="276" w:lineRule="auto"/>
-            <w:jc w:val="both"/>
-            <w:rPr>
-              <w:rFonts w:ascii="Arial" w:hAnsi="Arial" w:cs="Arial"/>
-              <w:sz w:val="24"/>
-              <w:szCs w:val="24"/>
-            </w:rPr>
-          </w:pPr>
-        </w:p>
-        <w:p>
-          <w:pPr>
-            <w:spacing w:line="276" w:lineRule="auto"/>
-            <w:jc w:val="both"/>
-            <w:rPr>
-              <w:rFonts w:ascii="Arial" w:hAnsi="Arial" w:cs="Arial"/>
-              <w:sz w:val="24"/>
-              <w:szCs w:val="24"/>
-            </w:rPr>
-          </w:pPr>
-          <w:r>
-            <w:rPr>
-              <w:rFonts w:ascii="Arial" w:hAnsi="Arial" w:cs="Arial"/>
-              <w:sz w:val="24"/>
-              <w:szCs w:val="24"/>
-            </w:rPr>
-            <w:t xml:space="preserve">El cual se ejecutará </w:t>
-          </w:r>
-          <w:r>
-            <w:rPr>
-              <w:rFonts w:ascii="Arial" w:hAnsi="Arial" w:cs="Arial"/>
-              <w:sz w:val="24"/>
-              <w:szCs w:val="24"/>
-            </w:rPr>
-            <w:t xml:space="preserve">en un periodo comprendido de seis meses </w:t>
-          </w:r>
-          <w:r>
-            <w:rPr>
-              <w:rFonts w:ascii="Arial" w:hAnsi="Arial" w:cs="Arial"/>
-              <w:sz w:val="24"/>
-              <w:szCs w:val="24"/>
-            </w:rPr>
-            <w:t>a partir de</w:t>
-          </w:r>
-          <w:r>
-            <w:rPr>
-              <w:rFonts w:ascii="Arial" w:hAnsi="Arial" w:cs="Arial"/>
-              <w:sz w:val="24"/>
-              <w:szCs w:val="24"/>
-            </w:rPr>
-            <w:t>l</w:t>
-          </w:r>
-          <w:r>
-            <w:rPr>
-              <w:rFonts w:ascii="Arial" w:hAnsi="Arial" w:cs="Arial"/>
-              <w:sz w:val="24"/>
-              <w:szCs w:val="24"/>
-            </w:rPr>
-            <w:t xml:space="preserve"> </w:t>
-          </w:r>
-          <w:r>
-            <w:rPr>
-              <w:rFonts w:ascii="Arial" w:hAnsi="Arial" w:cs="Arial"/>
-              <w:b/>
-              <w:sz w:val="24"/>
-              <w:szCs w:val="24"/>
-            </w:rPr>
-            <w:t>15</w:t>
-          </w:r>
-          <w:r>
-            <w:rPr>
-              <w:rFonts w:ascii="Arial" w:hAnsi="Arial" w:cs="Arial"/>
-              <w:b/>
-              <w:sz w:val="24"/>
-              <w:szCs w:val="24"/>
-            </w:rPr>
-            <w:t xml:space="preserve"> de febrero de 2023 y finalizará el 28 de agosto de 2023.</w:t>
-          </w:r>
-          <w:r>
-            <w:rPr>
-              <w:rFonts w:ascii="Arial" w:hAnsi="Arial" w:cs="Arial"/>
-              <w:sz w:val="24"/>
-              <w:szCs w:val="24"/>
-            </w:rPr>
-            <w:t xml:space="preserve"> A los </w:t>
-          </w:r>
-          <w:r>
-            <w:rPr>
-              <w:rFonts w:ascii="Arial" w:hAnsi="Arial" w:cs="Arial"/>
-              <w:sz w:val="24"/>
-              <w:szCs w:val="24"/>
-            </w:rPr>
-            <w:t>estudiante</w:t>
-          </w:r>
-          <w:r>
-            <w:rPr>
-              <w:rFonts w:ascii="Arial" w:hAnsi="Arial" w:cs="Arial"/>
-              <w:sz w:val="24"/>
-              <w:szCs w:val="24"/>
-            </w:rPr>
-            <w:t>s</w:t>
-          </w:r>
-          <w:r>
-            <w:rPr>
-              <w:rFonts w:ascii="Arial" w:hAnsi="Arial" w:cs="Arial"/>
-              <w:sz w:val="24"/>
-              <w:szCs w:val="24"/>
-            </w:rPr>
-            <w:t xml:space="preserve"> se le</w:t>
-          </w:r>
-          <w:r>
-            <w:rPr>
-              <w:rFonts w:ascii="Arial" w:hAnsi="Arial" w:cs="Arial"/>
-              <w:sz w:val="24"/>
-              <w:szCs w:val="24"/>
-            </w:rPr>
-            <w:t>s</w:t>
-          </w:r>
-          <w:r>
-            <w:rPr>
-              <w:rFonts w:ascii="Arial" w:hAnsi="Arial" w:cs="Arial"/>
-              <w:sz w:val="24"/>
-              <w:szCs w:val="24"/>
-            </w:rPr>
-            <w:t xml:space="preserve"> proporcionará todas las herramientas necesarias para el desempeño </w:t>
-          </w:r>
-          <w:r>
-            <w:rPr>
-              <w:rFonts w:ascii="Arial" w:hAnsi="Arial" w:cs="Arial"/>
-              <w:sz w:val="24"/>
-              <w:szCs w:val="24"/>
-            </w:rPr>
-            <w:t>de su</w:t>
-          </w:r>
-          <w:r>
-            <w:rPr>
-              <w:rFonts w:ascii="Arial" w:hAnsi="Arial" w:cs="Arial"/>
-              <w:sz w:val="24"/>
-              <w:szCs w:val="24"/>
-            </w:rPr>
-            <w:t xml:space="preserve"> </w:t>
-          </w:r>
-          <w:r>
-            <w:rPr>
-              <w:rFonts w:ascii="Arial" w:hAnsi="Arial" w:cs="Arial"/>
-              <w:sz w:val="24"/>
-              <w:szCs w:val="24"/>
-            </w:rPr>
-            <w:t>servicio social.</w:t>
-          </w:r>
-        </w:p>
-        <w:p>
-          <w:pPr>
-            <w:spacing w:line="276" w:lineRule="auto"/>
-            <w:jc w:val="both"/>
-            <w:rPr>
-              <w:rFonts w:ascii="Arial" w:hAnsi="Arial" w:cs="Arial"/>
-              <w:sz w:val="24"/>
-              <w:szCs w:val="24"/>
-            </w:rPr>
-          </w:pPr>
-        </w:p>
-        <w:p>
-          <w:pPr>
-            <w:spacing w:line="276" w:lineRule="auto"/>
-            <w:jc w:val="both"/>
-            <w:rPr>
-              <w:rFonts w:ascii="Arial" w:hAnsi="Arial" w:cs="Arial"/>
-              <w:sz w:val="24"/>
-              <w:szCs w:val="24"/>
-            </w:rPr>
-          </w:pPr>
-        </w:p>
-        <w:p>
-          <w:pPr>
-            <w:spacing w:line="276" w:lineRule="auto"/>
-            <w:jc w:val="both"/>
-            <w:rPr>
-              <w:rFonts w:ascii="Arial" w:hAnsi="Arial" w:cs="Arial"/>
-              <w:sz w:val="24"/>
-              <w:szCs w:val="24"/>
-            </w:rPr>
-          </w:pPr>
-          <w:r>
-            <w:rPr>
-              <w:rFonts w:ascii="Arial" w:hAnsi="Arial" w:cs="Arial"/>
-              <w:sz w:val="24"/>
-              <w:szCs w:val="24"/>
-            </w:rPr>
-            <w:t>Sin otro en particular y en espera de la respuesta favor</w:t>
-          </w:r>
-          <w:r>
-            <w:rPr>
-              <w:rFonts w:ascii="Arial" w:hAnsi="Arial" w:cs="Arial"/>
-              <w:sz w:val="24"/>
-              <w:szCs w:val="24"/>
-            </w:rPr>
-            <w:t>able a la presente, me suscribo.</w:t>
-          </w:r>
-        </w:p>
-        <w:p>
-          <w:pPr>
-            <w:spacing w:line="276" w:lineRule="auto"/>
-            <w:jc w:val="both"/>
-            <w:rPr>
-              <w:rFonts w:ascii="Arial" w:hAnsi="Arial" w:cs="Arial"/>
-              <w:sz w:val="24"/>
-              <w:szCs w:val="24"/>
-            </w:rPr>
-          </w:pPr>
-        </w:p>
-        <w:p>
-          <w:pPr>
-            <w:spacing w:line="276" w:lineRule="auto"/>
-            <w:jc w:val="both"/>
-            <w:rPr>
-              <w:rFonts w:ascii="Arial" w:hAnsi="Arial" w:cs="Arial"/>
-              <w:sz w:val="24"/>
-              <w:szCs w:val="24"/>
-            </w:rPr>
-          </w:pPr>
-          <w:r>
-            <w:rPr>
-              <w:rFonts w:ascii="Arial" w:hAnsi="Arial" w:cs="Arial"/>
-              <w:sz w:val="24"/>
-              <w:szCs w:val="24"/>
-            </w:rPr>
-            <w:t xml:space="preserve">Atentamente, </w:t>
-          </w:r>
-        </w:p>
-        <w:p>
-          <w:pPr>
-            <w:spacing w:line="276" w:lineRule="auto"/>
-            <w:jc w:val="both"/>
-            <w:rPr>
-              <w:rFonts w:ascii="Arial" w:hAnsi="Arial" w:cs="Arial"/>
-              <w:sz w:val="24"/>
-              <w:szCs w:val="24"/>
-            </w:rPr>
-          </w:pPr>
-        </w:p>
-        <w:p>
-          <w:pPr>
-            <w:spacing w:line="276" w:lineRule="auto"/>
-            <w:jc w:val="both"/>
-            <w:rPr>
-              <w:rFonts w:ascii="Arial" w:hAnsi="Arial" w:cs="Arial"/>
-              <w:sz w:val="24"/>
-              <w:szCs w:val="24"/>
-            </w:rPr>
-          </w:pPr>
-        </w:p>
-        <w:p>
-          <w:pPr>
-            <w:spacing w:line="276" w:lineRule="auto"/>
-            <w:jc w:val="both"/>
-            <w:rPr>
-              <w:rFonts w:ascii="Arial" w:hAnsi="Arial" w:cs="Arial"/>
-              <w:sz w:val="24"/>
-              <w:szCs w:val="24"/>
-            </w:rPr>
-          </w:pPr>
-        </w:p>
-        <w:p>
-          <w:pPr>
-            <w:spacing w:line="276" w:lineRule="auto"/>
-            <w:jc w:val="center"/>
-            <w:rPr>
-              <w:rFonts w:ascii="Arial" w:hAnsi="Arial" w:cs="Arial"/>
-              <w:sz w:val="24"/>
-              <w:szCs w:val="24"/>
-            </w:rPr>
-          </w:pPr>
-          <w:r>
-            <w:rPr>
-              <w:rFonts w:ascii="Arial" w:hAnsi="Arial" w:cs="Arial"/>
-              <w:sz w:val="24"/>
-              <w:szCs w:val="24"/>
-            </w:rPr>
-            <w:t>F: ___________________________</w:t>
-          </w:r>
-        </w:p>
-        <w:p>
-          <w:pPr>
-            <w:spacing w:line="276" w:lineRule="auto"/>
-            <w:rPr>
-              <w:rFonts w:ascii="Arial" w:hAnsi="Arial" w:cs="Arial"/>
-              <w:b/>
-              <w:sz w:val="24"/>
-              <w:szCs w:val="24"/>
-            </w:rPr>
-          </w:pPr>
-          <w:r>
-            <w:rPr>
-              <w:rFonts w:ascii="Arial" w:hAnsi="Arial" w:cs="Arial"/>
-              <w:b/>
-              <w:sz w:val="24"/>
-              <w:szCs w:val="24"/>
-            </w:rPr>
-            <w:t xml:space="preserve">                                   Tec. Edith Carolina De León Alfaro </w:t>
-          </w:r>
-        </w:p>
-        <w:p>
-          <w:pPr>
-            <w:tabs>
-              <w:tab w:val="left" w:pos="708"/>
-              <w:tab w:val="left" w:pos="1416"/>
-              <w:tab w:val="left" w:pos="2124"/>
-              <w:tab w:val="left" w:pos="2832"/>
-              <w:tab w:val="center" w:pos="4419"/>
-              <w:tab w:val="left" w:pos="4871"/>
-            </w:tabs>
-            <w:spacing w:line="276" w:lineRule="auto"/>
-            <w:rPr>
-              <w:rFonts w:ascii="Arial" w:hAnsi="Arial" w:cs="Arial"/>
-              <w:b/>
-              <w:sz w:val="24"/>
-              <w:szCs w:val="24"/>
-            </w:rPr>
-          </w:pPr>
-          <w:r>
-            <w:rPr>
-              <w:rFonts w:ascii="Arial" w:hAnsi="Arial" w:cs="Arial"/>
-              <w:b/>
-              <w:sz w:val="24"/>
-              <w:szCs w:val="24"/>
-            </w:rPr>
-            <w:tab/>
-          </w:r>
-          <w:r>
-            <w:rPr>
-              <w:rFonts w:ascii="Arial" w:hAnsi="Arial" w:cs="Arial"/>
-              <w:b/>
-              <w:sz w:val="24"/>
-              <w:szCs w:val="24"/>
-            </w:rPr>
-            <w:tab/>
-          </w:r>
-          <w:r>
-            <w:rPr>
-              <w:rFonts w:ascii="Arial" w:hAnsi="Arial" w:cs="Arial"/>
-              <w:b/>
-              <w:sz w:val="24"/>
-              <w:szCs w:val="24"/>
-            </w:rPr>
-            <w:tab/>
-          </w:r>
-          <w:r>
-            <w:rPr>
-              <w:rFonts w:ascii="Arial" w:hAnsi="Arial" w:cs="Arial"/>
-              <w:b/>
-              <w:sz w:val="24"/>
-              <w:szCs w:val="24"/>
-            </w:rPr>
-            <w:tab/>
-            <w:t xml:space="preserve">Jefa de unidad bibliotecaria </w:t>
-          </w:r>
-        </w:p>
-        <w:p/>
-        <w:p>
-          <w:pPr>
-            <w:widowControl/>
-            <w:spacing w:after="160" w:line="259" w:lineRule="auto"/>
-            <w:rPr>
-              <w:b/>
-            </w:rPr>
-          </w:pPr>
-          <w:r>
-            <w:rPr>
-              <w:b/>
-            </w:rPr>
-            <w:br w:type="page"/>
           </w:r>
         </w:p>
       </w:sdtContent>
@@ -1527,21 +728,7 @@
                 <w:rFonts w:cs="Arial"/>
                 <w:b/>
               </w:rPr>
-              <w:t>“</w:t>
-            </w:r>
-            <w:r>
-              <w:rPr>
-                <w:rFonts w:cs="Arial"/>
-                <w:b/>
-              </w:rPr>
-              <w:t>Apoyo en el control y mantenimiento del equipo informático de la Sala de Internet de la FMO</w:t>
-            </w:r>
-            <w:r>
-              <w:rPr>
-                <w:rFonts w:cs="Arial"/>
-                <w:b/>
-              </w:rPr>
-              <w:t>”</w:t>
+              <w:t>“Apoyo en el control y mantenimiento del equipo informático del centro de cómputo de biblioteca de la FMO”</w:t>
             </w:r>
             <w:r>
               <w:rPr>
@@ -1823,6 +1010,54 @@
           <w:tab w:val="left" w:pos="6360"/>
         </w:tabs>
         <w:spacing w:before="75"/>
+        <w:jc w:val="center"/>
+        <w:rPr>
+          <w:rFonts w:cs="Arial"/>
+          <w:sz w:val="18"/>
+          <w:szCs w:val="18"/>
+        </w:rPr>
+      </w:pPr>
+      <w:r>
+        <w:rPr>
+          <w:rFonts w:cs="Arial"/>
+          <w:sz w:val="18"/>
+          <w:szCs w:val="18"/>
+        </w:rPr>
+        <w:lastRenderedPageBreak/>
+        <w:t xml:space="preserve">Ciudad Universitaria de Oriente a los 3 días del mes de </w:t>
+      </w:r>
+      <w:r>
+        <w:rPr>
+          <w:rFonts w:cs="Arial"/>
+          <w:sz w:val="18"/>
+          <w:szCs w:val="18"/>
+        </w:rPr>
+        <w:t>febrero</w:t>
+      </w:r>
+      <w:r>
+        <w:rPr>
+          <w:rFonts w:cs="Arial"/>
+          <w:sz w:val="18"/>
+          <w:szCs w:val="18"/>
+        </w:rPr>
+        <w:t xml:space="preserve"> del año 202</w:t>
+      </w:r>
+      <w:r>
+        <w:rPr>
+          <w:rFonts w:cs="Arial"/>
+          <w:sz w:val="18"/>
+          <w:szCs w:val="18"/>
+        </w:rPr>
+        <w:t>3</w:t>
+      </w:r>
+    </w:p>
+    <w:p>
+      <w:pPr>
+        <w:tabs>
+          <w:tab w:val="left" w:pos="3238"/>
+          <w:tab w:val="left" w:pos="6360"/>
+        </w:tabs>
+        <w:spacing w:before="75"/>
         <w:rPr>
           <w:rFonts w:cstheme="minorHAnsi"/>
           <w:b/>
@@ -2965,6 +2200,15 @@
                 <w:lang w:val="es-SV"/>
               </w:rPr>
             </w:pPr>
+            <w:r>
+              <w:rPr>
+                <w:rFonts w:cs="Arial"/>
+                <w:sz w:val="18"/>
+                <w:szCs w:val="18"/>
+                <w:lang w:val="es-SV"/>
+              </w:rPr>
+              <w:t>7969 9369</w:t>
+            </w:r>
           </w:p>
         </w:tc>
       </w:tr>
@@ -3100,7 +2344,7 @@
                 <w:sz w:val="18"/>
                 <w:szCs w:val="18"/>
               </w:rPr>
-              <w:t>“Apoyo en el control y mantenimiento del equipo informático del centro de cómputo de biblioteca de la FMO.”</w:t>
+              <w:t>“Apoyo en el control y mantenimiento del equipo informático del centro de cómputo de biblioteca de la FMO”</w:t>
             </w:r>
           </w:p>
         </w:tc>
@@ -3569,19 +2813,6 @@
         <w:jc w:val="center"/>
         <w:rPr>
           <w:rFonts w:cs="Arial"/>
-          <w:sz w:val="18"/>
-          <w:szCs w:val="18"/>
-        </w:rPr>
-      </w:pPr>
-    </w:p>
-    <w:p>
-      <w:pPr>
-        <w:tabs>
-          <w:tab w:val="left" w:pos="4460"/>
-        </w:tabs>
-        <w:jc w:val="center"/>
-        <w:rPr>
-          <w:rFonts w:cs="Arial"/>
           <w:b/>
           <w:sz w:val="18"/>
           <w:szCs w:val="18"/>
@@ -3593,7 +2824,6 @@
           <w:sz w:val="18"/>
           <w:szCs w:val="18"/>
         </w:rPr>
-        <w:lastRenderedPageBreak/>
         <w:t xml:space="preserve">Ciudad Universitaria de Oriente a los </w:t>
       </w:r>
       <w:r>
@@ -3669,19 +2899,6 @@
         </w:rPr>
         <w:t xml:space="preserve">                      </w:t>
       </w:r>
-    </w:p>
-    <w:p>
-      <w:pPr>
-        <w:tabs>
-          <w:tab w:val="left" w:pos="3238"/>
-          <w:tab w:val="left" w:pos="6360"/>
-        </w:tabs>
-        <w:spacing w:before="75"/>
-        <w:rPr>
-          <w:rFonts w:cstheme="minorHAnsi"/>
-          <w:b/>
-        </w:rPr>
-      </w:pPr>
       <w:r>
         <w:rPr>
           <w:rFonts w:cstheme="minorHAnsi"/>
@@ -4773,6 +3990,15 @@
                 <w:lang w:val="es-SV"/>
               </w:rPr>
             </w:pPr>
+            <w:r>
+              <w:rPr>
+                <w:rFonts w:cs="Arial"/>
+                <w:sz w:val="18"/>
+                <w:szCs w:val="18"/>
+                <w:lang w:val="es-SV"/>
+              </w:rPr>
+              <w:t>7969 9369</w:t>
+            </w:r>
           </w:p>
         </w:tc>
       </w:tr>
@@ -4910,7 +4136,7 @@
                 <w:sz w:val="18"/>
                 <w:szCs w:val="18"/>
               </w:rPr>
-              <w:t>“Apoyo en el control y mantenimiento del equipo informático del centro de cómputo de biblioteca de la FMO.”</w:t>
+              <w:t>“Apoyo en el control y mantenimiento del equipo informático del centro de cómputo de biblioteca de la FMO”</w:t>
             </w:r>
           </w:p>
         </w:tc>
@@ -5952,7 +5178,7 @@
                 <w:b/>
                 <w:lang w:val="es-SV"/>
               </w:rPr>
-              <w:t>“Apoyo en el control y mantenimiento del equipo informático del centro de cómputo de biblioteca de la FMO.”</w:t>
+              <w:t>“Apoyo en el control y mantenimiento del equipo informático del centro de cómputo de biblioteca de la FMO”</w:t>
             </w:r>
           </w:p>
         </w:tc>
@@ -6336,6 +5562,61 @@
       <w:pPr>
         <w:spacing w:line="276" w:lineRule="auto"/>
         <w:ind w:right="49"/>
+        <w:jc w:val="center"/>
+        <w:rPr>
+          <w:rFonts w:cs="Arial"/>
+          <w:sz w:val="18"/>
+          <w:szCs w:val="18"/>
+        </w:rPr>
+      </w:pPr>
+      <w:r>
+        <w:rPr>
+          <w:rFonts w:cs="Arial"/>
+          <w:sz w:val="18"/>
+          <w:szCs w:val="18"/>
+        </w:rPr>
+        <w:lastRenderedPageBreak/>
+        <w:t xml:space="preserve">Ciudad Universitaria de Oriente a los 3 días del mes de </w:t>
+      </w:r>
+      <w:r>
+        <w:rPr>
+          <w:rFonts w:cs="Arial"/>
+          <w:sz w:val="18"/>
+          <w:szCs w:val="18"/>
+        </w:rPr>
+        <w:t>febrero</w:t>
+      </w:r>
+      <w:r>
+        <w:rPr>
+          <w:rFonts w:cs="Arial"/>
+          <w:sz w:val="18"/>
+          <w:szCs w:val="18"/>
+        </w:rPr>
+        <w:t xml:space="preserve"> del año 202</w:t>
+      </w:r>
+      <w:r>
+        <w:rPr>
+          <w:rFonts w:cs="Arial"/>
+          <w:sz w:val="18"/>
+          <w:szCs w:val="18"/>
+        </w:rPr>
+        <w:t>3</w:t>
+      </w:r>
+    </w:p>
+    <w:p>
+      <w:pPr>
+        <w:spacing w:line="276" w:lineRule="auto"/>
+        <w:ind w:right="49"/>
+        <w:jc w:val="center"/>
+        <w:rPr>
+          <w:b/>
+        </w:rPr>
+      </w:pPr>
+    </w:p>
+    <w:p>
+      <w:pPr>
+        <w:spacing w:line="276" w:lineRule="auto"/>
+        <w:ind w:right="49"/>
         <w:jc w:val="both"/>
       </w:pPr>
       <w:r>
@@ -6343,7 +5624,6 @@
           <w:noProof/>
           <w:lang w:val="es-419" w:eastAsia="es-419"/>
         </w:rPr>
-        <w:lastRenderedPageBreak/>
         <w:drawing>
           <wp:anchor distT="0" distB="0" distL="114300" distR="114300" simplePos="0" relativeHeight="251747328" behindDoc="1" locked="0" layoutInCell="1" allowOverlap="1" wp14:anchorId="079F8109" wp14:editId="0D25E614">
             <wp:simplePos x="0" y="0"/>
@@ -6573,25 +5853,9 @@
         <w:jc w:val="both"/>
       </w:pPr>
       <w:r>
-        <w:t xml:space="preserve">Ha cumplido satisfactoriamente con todos los requerimientos que establece el Reglamento de Proyección Social de la Facultad Multidisciplinaria Oriental de la Universidad de El Salvador, para inscribir el proyecto conforme a la descripción que se detalla a continuación: </w:t>
-      </w:r>
-    </w:p>
-    <w:p>
-      <w:pPr>
-        <w:pStyle w:val="Textoindependiente"/>
-        <w:tabs>
-          <w:tab w:val="center" w:pos="4419"/>
-        </w:tabs>
-        <w:rPr>
-          <w:sz w:val="22"/>
-          <w:szCs w:val="22"/>
-        </w:rPr>
-      </w:pPr>
-      <w:r>
-        <w:rPr>
-          <w:sz w:val="22"/>
-          <w:szCs w:val="22"/>
-        </w:rPr>
+        <w:t>Ha cumplido satisfactoriamente con todos los requerimientos que establece el Reglamento de Proyección Social de la Facultad Multidisciplinaria Oriental de la Universidad de El Salvador, para inscribir el proyecto conforme a la descripción que se detalla a continuación:</w:t>
+      </w:r>
+      <w:r>
         <w:tab/>
       </w:r>
     </w:p>
@@ -7211,13 +6475,372 @@
       <w:pPr>
         <w:ind w:right="-93"/>
         <w:jc w:val="center"/>
-      </w:pPr>
-      <w:r>
-        <w:t>Departamento de Ingeniería y Arquitectura</w:t>
-      </w:r>
+        <w:sectPr>
+          <w:headerReference w:type="default" r:id="rId11"/>
+          <w:pgSz w:w="12240" w:h="15840"/>
+          <w:pgMar w:top="1417" w:right="1701" w:bottom="1417" w:left="1701" w:header="708" w:footer="708" w:gutter="0"/>
+          <w:pgNumType w:start="0"/>
+          <w:cols w:space="708"/>
+          <w:titlePg/>
+          <w:docGrid w:linePitch="360"/>
+        </w:sectPr>
+      </w:pPr>
+      <w:r>
+        <w:t>Departamento de Ingeniería y Arquitectu</w:t>
+      </w:r>
+      <w:r>
+        <w:t>ra</w:t>
+      </w:r>
+    </w:p>
+    <w:p>
+      <w:pPr>
+        <w:ind w:right="-93"/>
+        <w:sectPr>
+          <w:type w:val="continuous"/>
+          <w:pgSz w:w="12240" w:h="15840"/>
+          <w:pgMar w:top="1417" w:right="1701" w:bottom="1417" w:left="1701" w:header="708" w:footer="708" w:gutter="0"/>
+          <w:pgNumType w:start="0"/>
+          <w:cols w:space="708"/>
+          <w:titlePg/>
+          <w:docGrid w:linePitch="360"/>
+        </w:sectPr>
+      </w:pPr>
+      <w:r>
+        <w:rPr>
+          <w:noProof/>
+          <w:sz w:val="20"/>
+        </w:rPr>
+        <w:lastRenderedPageBreak/>
+        <w:drawing>
+          <wp:anchor distT="0" distB="0" distL="114300" distR="114300" simplePos="0" relativeHeight="251749376" behindDoc="0" locked="0" layoutInCell="1" allowOverlap="1" wp14:anchorId="32AB5951" wp14:editId="23BC88A8">
+            <wp:simplePos x="0" y="0"/>
+            <wp:positionH relativeFrom="margin">
+              <wp:posOffset>-211854</wp:posOffset>
+            </wp:positionH>
+            <wp:positionV relativeFrom="paragraph">
+              <wp:posOffset>162</wp:posOffset>
+            </wp:positionV>
+            <wp:extent cx="5753100" cy="4963160"/>
+            <wp:effectExtent l="0" t="0" r="0" b="8890"/>
+            <wp:wrapTopAndBottom/>
+            <wp:docPr id="18" name="image1.jpeg"/>
+            <wp:cNvGraphicFramePr>
+              <a:graphicFrameLocks xmlns:a="http://schemas.openxmlformats.org/drawingml/2006/main" noChangeAspect="1"/>
+            </wp:cNvGraphicFramePr>
+            <a:graphic xmlns:a="http://schemas.openxmlformats.org/drawingml/2006/main">
+              <a:graphicData uri="http://schemas.openxmlformats.org/drawingml/2006/picture">
+                <pic:pic xmlns:pic="http://schemas.openxmlformats.org/drawingml/2006/picture">
+                  <pic:nvPicPr>
+                    <pic:cNvPr id="2" name="image1.jpeg"/>
+                    <pic:cNvPicPr/>
+                  </pic:nvPicPr>
+                  <pic:blipFill>
+                    <a:blip r:embed="rId12" cstate="print">
+                      <a:extLst>
+                        <a:ext uri="{28A0092B-C50C-407E-A947-70E740481C1C}">
+                          <a14:useLocalDpi xmlns:a14="http://schemas.microsoft.com/office/drawing/2010/main" val="0"/>
+                        </a:ext>
+                      </a:extLst>
+                    </a:blip>
+                    <a:stretch>
+                      <a:fillRect/>
+                    </a:stretch>
+                  </pic:blipFill>
+                  <pic:spPr>
+                    <a:xfrm>
+                      <a:off x="0" y="0"/>
+                      <a:ext cx="5753100" cy="4963160"/>
+                    </a:xfrm>
+                    <a:prstGeom prst="rect">
+                      <a:avLst/>
+                    </a:prstGeom>
+                  </pic:spPr>
+                </pic:pic>
+              </a:graphicData>
+            </a:graphic>
+            <wp14:sizeRelH relativeFrom="margin">
+              <wp14:pctWidth>0</wp14:pctWidth>
+            </wp14:sizeRelH>
+            <wp14:sizeRelV relativeFrom="margin">
+              <wp14:pctHeight>0</wp14:pctHeight>
+            </wp14:sizeRelV>
+          </wp:anchor>
+        </w:drawing>
+      </w:r>
+    </w:p>
+    <w:p>
+      <w:pPr>
+        <w:ind w:right="-93"/>
+      </w:pPr>
+    </w:p>
+    <w:p>
+      <w:pPr>
+        <w:widowControl/>
+        <w:spacing w:after="160" w:line="259" w:lineRule="auto"/>
+        <w:sectPr>
+          <w:type w:val="continuous"/>
+          <w:pgSz w:w="12240" w:h="15840"/>
+          <w:pgMar w:top="1417" w:right="1701" w:bottom="1417" w:left="1701" w:header="708" w:footer="708" w:gutter="0"/>
+          <w:pgNumType w:start="0"/>
+          <w:cols w:space="708"/>
+          <w:titlePg/>
+          <w:docGrid w:linePitch="360"/>
+        </w:sectPr>
+      </w:pPr>
+      <w:r>
+        <w:br w:type="page"/>
+      </w:r>
+    </w:p>
+    <w:p>
+      <w:pPr>
+        <w:ind w:right="-93"/>
+      </w:pPr>
+      <w:r>
+        <w:rPr>
+          <w:noProof/>
+        </w:rPr>
+        <w:lastRenderedPageBreak/>
+        <w:drawing>
+          <wp:anchor distT="0" distB="0" distL="114300" distR="114300" simplePos="0" relativeHeight="251750400" behindDoc="0" locked="0" layoutInCell="1" allowOverlap="1" wp14:anchorId="1937DD05" wp14:editId="4A89431D">
+            <wp:simplePos x="0" y="0"/>
+            <wp:positionH relativeFrom="column">
+              <wp:posOffset>-278100</wp:posOffset>
+            </wp:positionH>
+            <wp:positionV relativeFrom="paragraph">
+              <wp:posOffset>531</wp:posOffset>
+            </wp:positionV>
+            <wp:extent cx="5614670" cy="6572250"/>
+            <wp:effectExtent l="0" t="0" r="5080" b="0"/>
+            <wp:wrapTopAndBottom/>
+            <wp:docPr id="23" name="Imagen 23"/>
+            <wp:cNvGraphicFramePr>
+              <a:graphicFrameLocks xmlns:a="http://schemas.openxmlformats.org/drawingml/2006/main" noChangeAspect="1"/>
+            </wp:cNvGraphicFramePr>
+            <a:graphic xmlns:a="http://schemas.openxmlformats.org/drawingml/2006/main">
+              <a:graphicData uri="http://schemas.openxmlformats.org/drawingml/2006/picture">
+                <pic:pic xmlns:pic="http://schemas.openxmlformats.org/drawingml/2006/picture">
+                  <pic:nvPicPr>
+                    <pic:cNvPr id="0" name="Picture 2"/>
+                    <pic:cNvPicPr>
+                      <a:picLocks noChangeAspect="1" noChangeArrowheads="1"/>
+                    </pic:cNvPicPr>
+                  </pic:nvPicPr>
+                  <pic:blipFill>
+                    <a:blip r:embed="rId13">
+                      <a:extLst>
+                        <a:ext uri="{28A0092B-C50C-407E-A947-70E740481C1C}">
+                          <a14:useLocalDpi xmlns:a14="http://schemas.microsoft.com/office/drawing/2010/main" val="0"/>
+                        </a:ext>
+                      </a:extLst>
+                    </a:blip>
+                    <a:srcRect/>
+                    <a:stretch>
+                      <a:fillRect/>
+                    </a:stretch>
+                  </pic:blipFill>
+                  <pic:spPr bwMode="auto">
+                    <a:xfrm>
+                      <a:off x="0" y="0"/>
+                      <a:ext cx="5614670" cy="6572250"/>
+                    </a:xfrm>
+                    <a:prstGeom prst="rect">
+                      <a:avLst/>
+                    </a:prstGeom>
+                    <a:noFill/>
+                  </pic:spPr>
+                </pic:pic>
+              </a:graphicData>
+            </a:graphic>
+          </wp:anchor>
+        </w:drawing>
+      </w:r>
+    </w:p>
+    <w:p>
+      <w:pPr>
+        <w:ind w:right="-93"/>
+      </w:pPr>
+    </w:p>
+    <w:p>
+      <w:pPr>
+        <w:ind w:right="-93"/>
+      </w:pPr>
+    </w:p>
+    <w:p>
+      <w:pPr>
+        <w:widowControl/>
+        <w:spacing w:after="160" w:line="259" w:lineRule="auto"/>
+      </w:pPr>
+      <w:r>
+        <w:br w:type="page"/>
+      </w:r>
+    </w:p>
+    <w:p>
+      <w:pPr>
+        <w:ind w:right="-93"/>
+        <w:sectPr>
+          <w:pgSz w:w="12240" w:h="15840"/>
+          <w:pgMar w:top="1417" w:right="1701" w:bottom="1417" w:left="1701" w:header="708" w:footer="708" w:gutter="0"/>
+          <w:pgNumType w:start="0"/>
+          <w:cols w:space="708"/>
+          <w:titlePg/>
+          <w:docGrid w:linePitch="360"/>
+        </w:sectPr>
+      </w:pPr>
+    </w:p>
+    <w:p>
+      <w:pPr>
+        <w:ind w:right="-93"/>
+        <w:rPr>
+          <w:noProof/>
+          <w:sz w:val="20"/>
+        </w:rPr>
+      </w:pPr>
+      <w:r>
+        <w:rPr>
+          <w:noProof/>
+          <w:sz w:val="20"/>
+        </w:rPr>
+        <w:lastRenderedPageBreak/>
+        <w:drawing>
+          <wp:anchor distT="0" distB="0" distL="114300" distR="114300" simplePos="0" relativeHeight="251752448" behindDoc="0" locked="0" layoutInCell="1" allowOverlap="1" wp14:anchorId="53204088" wp14:editId="17588510">
+            <wp:simplePos x="0" y="0"/>
+            <wp:positionH relativeFrom="column">
+              <wp:posOffset>0</wp:posOffset>
+            </wp:positionH>
+            <wp:positionV relativeFrom="paragraph">
+              <wp:posOffset>148590</wp:posOffset>
+            </wp:positionV>
+            <wp:extent cx="5612130" cy="7774209"/>
+            <wp:effectExtent l="0" t="0" r="7620" b="0"/>
+            <wp:wrapTopAndBottom/>
+            <wp:docPr id="24" name="image3.jpeg"/>
+            <wp:cNvGraphicFramePr>
+              <a:graphicFrameLocks xmlns:a="http://schemas.openxmlformats.org/drawingml/2006/main" noChangeAspect="1"/>
+            </wp:cNvGraphicFramePr>
+            <a:graphic xmlns:a="http://schemas.openxmlformats.org/drawingml/2006/main">
+              <a:graphicData uri="http://schemas.openxmlformats.org/drawingml/2006/picture">
+                <pic:pic xmlns:pic="http://schemas.openxmlformats.org/drawingml/2006/picture">
+                  <pic:nvPicPr>
+                    <pic:cNvPr id="6" name="image3.jpeg"/>
+                    <pic:cNvPicPr/>
+                  </pic:nvPicPr>
+                  <pic:blipFill>
+                    <a:blip r:embed="rId14" cstate="print">
+                      <a:extLst>
+                        <a:ext uri="{28A0092B-C50C-407E-A947-70E740481C1C}">
+                          <a14:useLocalDpi xmlns:a14="http://schemas.microsoft.com/office/drawing/2010/main" val="0"/>
+                        </a:ext>
+                      </a:extLst>
+                    </a:blip>
+                    <a:stretch>
+                      <a:fillRect/>
+                    </a:stretch>
+                  </pic:blipFill>
+                  <pic:spPr>
+                    <a:xfrm>
+                      <a:off x="0" y="0"/>
+                      <a:ext cx="5612130" cy="7774209"/>
+                    </a:xfrm>
+                    <a:prstGeom prst="rect">
+                      <a:avLst/>
+                    </a:prstGeom>
+                  </pic:spPr>
+                </pic:pic>
+              </a:graphicData>
+            </a:graphic>
+          </wp:anchor>
+        </w:drawing>
+      </w:r>
+    </w:p>
+    <w:p>
+      <w:pPr>
+        <w:widowControl/>
+        <w:spacing w:after="160" w:line="259" w:lineRule="auto"/>
+      </w:pPr>
+      <w:r>
+        <w:br w:type="page"/>
+      </w:r>
+    </w:p>
+    <w:p>
+      <w:pPr>
+        <w:ind w:right="-93"/>
+        <w:sectPr>
+          <w:pgSz w:w="12240" w:h="15840"/>
+          <w:pgMar w:top="1417" w:right="1701" w:bottom="1417" w:left="1701" w:header="708" w:footer="708" w:gutter="0"/>
+          <w:pgNumType w:start="0"/>
+          <w:cols w:space="708"/>
+          <w:titlePg/>
+          <w:docGrid w:linePitch="360"/>
+        </w:sectPr>
+      </w:pPr>
+    </w:p>
+    <w:p>
+      <w:pPr>
+        <w:ind w:right="-93"/>
+      </w:pPr>
+      <w:r>
+        <w:rPr>
+          <w:noProof/>
+          <w:sz w:val="20"/>
+        </w:rPr>
+        <w:lastRenderedPageBreak/>
+        <w:drawing>
+          <wp:anchor distT="0" distB="0" distL="114300" distR="114300" simplePos="0" relativeHeight="251754496" behindDoc="0" locked="0" layoutInCell="1" allowOverlap="1" wp14:anchorId="353DC8A4" wp14:editId="40AC4FEB">
+            <wp:simplePos x="0" y="0"/>
+            <wp:positionH relativeFrom="margin">
+              <wp:posOffset>162501</wp:posOffset>
+            </wp:positionH>
+            <wp:positionV relativeFrom="paragraph">
+              <wp:posOffset>429</wp:posOffset>
+            </wp:positionV>
+            <wp:extent cx="5612130" cy="7107584"/>
+            <wp:effectExtent l="0" t="0" r="7620" b="0"/>
+            <wp:wrapTopAndBottom/>
+            <wp:docPr id="7" name="image4.jpeg"/>
+            <wp:cNvGraphicFramePr>
+              <a:graphicFrameLocks xmlns:a="http://schemas.openxmlformats.org/drawingml/2006/main" noChangeAspect="1"/>
+            </wp:cNvGraphicFramePr>
+            <a:graphic xmlns:a="http://schemas.openxmlformats.org/drawingml/2006/main">
+              <a:graphicData uri="http://schemas.openxmlformats.org/drawingml/2006/picture">
+                <pic:pic xmlns:pic="http://schemas.openxmlformats.org/drawingml/2006/picture">
+                  <pic:nvPicPr>
+                    <pic:cNvPr id="8" name="image4.jpeg"/>
+                    <pic:cNvPicPr/>
+                  </pic:nvPicPr>
+                  <pic:blipFill>
+                    <a:blip r:embed="rId15" cstate="print">
+                      <a:extLst>
+                        <a:ext uri="{28A0092B-C50C-407E-A947-70E740481C1C}">
+                          <a14:useLocalDpi xmlns:a14="http://schemas.microsoft.com/office/drawing/2010/main" val="0"/>
+                        </a:ext>
+                      </a:extLst>
+                    </a:blip>
+                    <a:stretch>
+                      <a:fillRect/>
+                    </a:stretch>
+                  </pic:blipFill>
+                  <pic:spPr>
+                    <a:xfrm>
+                      <a:off x="0" y="0"/>
+                      <a:ext cx="5612130" cy="7107584"/>
+                    </a:xfrm>
+                    <a:prstGeom prst="rect">
+                      <a:avLst/>
+                    </a:prstGeom>
+                  </pic:spPr>
+                </pic:pic>
+              </a:graphicData>
+            </a:graphic>
+          </wp:anchor>
+        </w:drawing>
+      </w:r>
+    </w:p>
+    <w:p>
+      <w:pPr>
+        <w:ind w:right="-93"/>
+      </w:pPr>
     </w:p>
     <w:sectPr>
-      <w:headerReference w:type="default" r:id="rId11"/>
       <w:pgSz w:w="12240" w:h="15840"/>
       <w:pgMar w:top="1417" w:right="1701" w:bottom="1417" w:left="1701" w:header="708" w:footer="708" w:gutter="0"/>
       <w:pgNumType w:start="0"/>
@@ -7937,10 +7560,31 @@
       <w:lang w:eastAsia="en-US"/>
     </w:rPr>
   </w:style>
+  <w:style w:type="paragraph" w:styleId="Ttulo1">
+    <w:name w:val="heading 1"/>
+    <w:next w:val="Normal"/>
+    <w:link w:val="Ttulo1Car"/>
+    <w:uiPriority w:val="9"/>
+    <w:qFormat/>
+    <w:rsid w:val="00B527F5"/>
+    <w:pPr>
+      <w:keepNext/>
+      <w:keepLines/>
+      <w:spacing w:after="9"/>
+      <w:ind w:left="10" w:right="53" w:hanging="10"/>
+      <w:jc w:val="center"/>
+      <w:outlineLvl w:val="0"/>
+    </w:pPr>
+    <w:rPr>
+      <w:rFonts w:ascii="Calibri" w:eastAsia="Calibri" w:hAnsi="Calibri" w:cs="Calibri"/>
+      <w:color w:val="000000"/>
+      <w:sz w:val="28"/>
+      <w:szCs w:val="22"/>
+    </w:rPr>
+  </w:style>
   <w:style w:type="character" w:default="1" w:styleId="Fuentedeprrafopredeter">
     <w:name w:val="Default Paragraph Font"/>
     <w:uiPriority w:val="1"/>
-    <w:semiHidden/>
     <w:unhideWhenUsed/>
   </w:style>
   <w:style w:type="table" w:default="1" w:styleId="Tablanormal">
@@ -8146,6 +7790,19 @@
       <w:sz w:val="22"/>
       <w:szCs w:val="22"/>
       <w:lang w:val="en-US" w:eastAsia="en-US"/>
+    </w:rPr>
+  </w:style>
+  <w:style w:type="character" w:customStyle="1" w:styleId="Ttulo1Car">
+    <w:name w:val="Título 1 Car"/>
+    <w:basedOn w:val="Fuentedeprrafopredeter"/>
+    <w:link w:val="Ttulo1"/>
+    <w:uiPriority w:val="9"/>
+    <w:rsid w:val="00B527F5"/>
+    <w:rPr>
+      <w:rFonts w:ascii="Calibri" w:eastAsia="Calibri" w:hAnsi="Calibri" w:cs="Calibri"/>
+      <w:color w:val="000000"/>
+      <w:sz w:val="28"/>
+      <w:szCs w:val="22"/>
     </w:rPr>
   </w:style>
 </w:styles>
@@ -8425,10 +8082,6 @@
 </file>
 
 <file path=customXml/item1.xml><?xml version="1.0" encoding="utf-8"?>
-<b:Sources xmlns:b="http://schemas.openxmlformats.org/officeDocument/2006/bibliography" xmlns="http://schemas.openxmlformats.org/officeDocument/2006/bibliography" SelectedStyle="\APASixthEditionOfficeOnline.xsl" StyleName="APA" Version="6"/>
-</file>
-
-<file path=customXml/item2.xml><?xml version="1.0" encoding="utf-8"?>
 <s:customData xmlns="http://www.wps.cn/officeDocument/2013/wpsCustomData" xmlns:s="http://www.wps.cn/officeDocument/2013/wpsCustomData">
   <customSectProps>
     <customSectPr/>
@@ -8439,18 +8092,22 @@
 </s:customData>
 </file>
 
+<file path=customXml/item2.xml><?xml version="1.0" encoding="utf-8"?>
+<b:Sources xmlns:b="http://schemas.openxmlformats.org/officeDocument/2006/bibliography" xmlns="http://schemas.openxmlformats.org/officeDocument/2006/bibliography" SelectedStyle="\APASixthEditionOfficeOnline.xsl" StyleName="APA" Version="6"/>
+</file>
+
 <file path=customXml/itemProps1.xml><?xml version="1.0" encoding="utf-8"?>
+<ds:datastoreItem xmlns:ds="http://schemas.openxmlformats.org/officeDocument/2006/customXml" ds:itemID="{B1977F7D-205B-4081-913C-38D41E755F92}">
+  <ds:schemaRefs>
+    <ds:schemaRef ds:uri="http://www.wps.cn/officeDocument/2013/wpsCustomData"/>
+  </ds:schemaRefs>
+</ds:datastoreItem>
+</file>
+
+<file path=customXml/itemProps2.xml><?xml version="1.0" encoding="utf-8"?>
 <ds:datastoreItem xmlns:ds="http://schemas.openxmlformats.org/officeDocument/2006/customXml" ds:itemID="{94981DE2-C9EF-418A-9ED8-726AAD18C75F}">
   <ds:schemaRefs>
     <ds:schemaRef ds:uri="http://schemas.openxmlformats.org/officeDocument/2006/bibliography"/>
   </ds:schemaRefs>
 </ds:datastoreItem>
-</file>
-
-<file path=customXml/itemProps2.xml><?xml version="1.0" encoding="utf-8"?>
-<ds:datastoreItem xmlns:ds="http://schemas.openxmlformats.org/officeDocument/2006/customXml" ds:itemID="{B1977F7D-205B-4081-913C-38D41E755F92}">
-  <ds:schemaRefs>
-    <ds:schemaRef ds:uri="http://www.wps.cn/officeDocument/2013/wpsCustomData"/>
-  </ds:schemaRefs>
-</ds:datastoreItem>
 </file>
</xml_diff>